<commit_message>
Made the test case for the main method
</commit_message>
<xml_diff>
--- a/back/doc/Tests.docx
+++ b/back/doc/Tests.docx
@@ -14,7 +14,6 @@
           <w:szCs w:val="26"/>
         </w:rPr>
       </w:pPr>
-      <w:bookmarkStart w:id="0" w:name="__DdeLink__176_493110737"/>
       <w:r>
         <w:rPr>
           <w:b/>
@@ -59,8 +58,8 @@
           <w:szCs w:val="26"/>
         </w:rPr>
       </w:pPr>
-      <w:bookmarkStart w:id="1" w:name="__DdeLink__176_493110737"/>
-      <w:bookmarkEnd w:id="1"/>
+      <w:bookmarkStart w:id="0" w:name="__DdeLink__176_493110737"/>
+      <w:bookmarkEnd w:id="0"/>
       <w:r>
         <w:rPr>
           <w:b/>
@@ -75,7 +74,7 @@
       <w:tblPr>
         <w:tblW w:w="9972" w:type="dxa"/>
         <w:jc w:val="left"/>
-        <w:tblInd w:w="53" w:type="dxa"/>
+        <w:tblInd w:w="50" w:type="dxa"/>
         <w:tblBorders>
           <w:top w:val="single" w:sz="2" w:space="0" w:color="000001"/>
           <w:left w:val="single" w:sz="2" w:space="0" w:color="000001"/>
@@ -84,7 +83,7 @@
         </w:tblBorders>
         <w:tblCellMar>
           <w:top w:w="55" w:type="dxa"/>
-          <w:left w:w="51" w:type="dxa"/>
+          <w:left w:w="48" w:type="dxa"/>
           <w:bottom w:w="55" w:type="dxa"/>
           <w:right w:w="55" w:type="dxa"/>
         </w:tblCellMar>
@@ -107,7 +106,7 @@
             </w:tcBorders>
             <w:shd w:fill="auto" w:val="clear"/>
             <w:tcMar>
-              <w:left w:w="51" w:type="dxa"/>
+              <w:left w:w="48" w:type="dxa"/>
             </w:tcMar>
           </w:tcPr>
           <w:p>
@@ -139,7 +138,7 @@
             </w:tcBorders>
             <w:shd w:fill="auto" w:val="clear"/>
             <w:tcMar>
-              <w:left w:w="51" w:type="dxa"/>
+              <w:left w:w="48" w:type="dxa"/>
             </w:tcMar>
           </w:tcPr>
           <w:p>
@@ -173,7 +172,7 @@
             </w:tcBorders>
             <w:shd w:fill="auto" w:val="clear"/>
             <w:tcMar>
-              <w:left w:w="51" w:type="dxa"/>
+              <w:left w:w="48" w:type="dxa"/>
             </w:tcMar>
           </w:tcPr>
           <w:p>
@@ -208,7 +207,7 @@
             </w:tcBorders>
             <w:shd w:fill="auto" w:val="clear"/>
             <w:tcMar>
-              <w:left w:w="51" w:type="dxa"/>
+              <w:left w:w="48" w:type="dxa"/>
             </w:tcMar>
           </w:tcPr>
           <w:p>
@@ -233,7 +232,7 @@
             </w:tcBorders>
             <w:shd w:fill="auto" w:val="clear"/>
             <w:tcMar>
-              <w:left w:w="51" w:type="dxa"/>
+              <w:left w:w="48" w:type="dxa"/>
             </w:tcMar>
           </w:tcPr>
           <w:p>
@@ -290,7 +289,7 @@
             </w:tcBorders>
             <w:shd w:fill="auto" w:val="clear"/>
             <w:tcMar>
-              <w:left w:w="51" w:type="dxa"/>
+              <w:left w:w="48" w:type="dxa"/>
             </w:tcMar>
           </w:tcPr>
           <w:p>
@@ -318,7 +317,7 @@
             </w:tcBorders>
             <w:shd w:fill="auto" w:val="clear"/>
             <w:tcMar>
-              <w:left w:w="51" w:type="dxa"/>
+              <w:left w:w="48" w:type="dxa"/>
             </w:tcMar>
           </w:tcPr>
           <w:p>
@@ -343,7 +342,7 @@
             </w:tcBorders>
             <w:shd w:fill="auto" w:val="clear"/>
             <w:tcMar>
-              <w:left w:w="51" w:type="dxa"/>
+              <w:left w:w="48" w:type="dxa"/>
             </w:tcMar>
           </w:tcPr>
           <w:p>
@@ -400,7 +399,7 @@
             </w:tcBorders>
             <w:shd w:fill="auto" w:val="clear"/>
             <w:tcMar>
-              <w:left w:w="51" w:type="dxa"/>
+              <w:left w:w="48" w:type="dxa"/>
             </w:tcMar>
           </w:tcPr>
           <w:p>
@@ -428,7 +427,7 @@
             </w:tcBorders>
             <w:shd w:fill="auto" w:val="clear"/>
             <w:tcMar>
-              <w:left w:w="51" w:type="dxa"/>
+              <w:left w:w="48" w:type="dxa"/>
             </w:tcMar>
           </w:tcPr>
           <w:p>
@@ -453,7 +452,7 @@
             </w:tcBorders>
             <w:shd w:fill="auto" w:val="clear"/>
             <w:tcMar>
-              <w:left w:w="51" w:type="dxa"/>
+              <w:left w:w="48" w:type="dxa"/>
             </w:tcMar>
           </w:tcPr>
           <w:p>
@@ -500,7 +499,7 @@
             </w:tcBorders>
             <w:shd w:fill="auto" w:val="clear"/>
             <w:tcMar>
-              <w:left w:w="51" w:type="dxa"/>
+              <w:left w:w="48" w:type="dxa"/>
             </w:tcMar>
           </w:tcPr>
           <w:p>
@@ -528,7 +527,7 @@
             </w:tcBorders>
             <w:shd w:fill="auto" w:val="clear"/>
             <w:tcMar>
-              <w:left w:w="51" w:type="dxa"/>
+              <w:left w:w="48" w:type="dxa"/>
             </w:tcMar>
           </w:tcPr>
           <w:p>
@@ -553,7 +552,7 @@
             </w:tcBorders>
             <w:shd w:fill="auto" w:val="clear"/>
             <w:tcMar>
-              <w:left w:w="51" w:type="dxa"/>
+              <w:left w:w="48" w:type="dxa"/>
             </w:tcMar>
           </w:tcPr>
           <w:p>
@@ -609,7 +608,7 @@
             </w:tcBorders>
             <w:shd w:fill="auto" w:val="clear"/>
             <w:tcMar>
-              <w:left w:w="51" w:type="dxa"/>
+              <w:left w:w="48" w:type="dxa"/>
             </w:tcMar>
           </w:tcPr>
           <w:p>
@@ -639,7 +638,7 @@
             </w:tcBorders>
             <w:shd w:fill="auto" w:val="clear"/>
             <w:tcMar>
-              <w:left w:w="51" w:type="dxa"/>
+              <w:left w:w="48" w:type="dxa"/>
             </w:tcMar>
           </w:tcPr>
           <w:p>
@@ -664,7 +663,7 @@
             </w:tcBorders>
             <w:shd w:fill="auto" w:val="clear"/>
             <w:tcMar>
-              <w:left w:w="51" w:type="dxa"/>
+              <w:left w:w="48" w:type="dxa"/>
             </w:tcMar>
           </w:tcPr>
           <w:p>
@@ -711,7 +710,7 @@
             </w:tcBorders>
             <w:shd w:fill="auto" w:val="clear"/>
             <w:tcMar>
-              <w:left w:w="51" w:type="dxa"/>
+              <w:left w:w="48" w:type="dxa"/>
             </w:tcMar>
           </w:tcPr>
           <w:p>
@@ -739,7 +738,7 @@
             </w:tcBorders>
             <w:shd w:fill="auto" w:val="clear"/>
             <w:tcMar>
-              <w:left w:w="51" w:type="dxa"/>
+              <w:left w:w="48" w:type="dxa"/>
             </w:tcMar>
           </w:tcPr>
           <w:p>
@@ -764,7 +763,7 @@
             </w:tcBorders>
             <w:shd w:fill="auto" w:val="clear"/>
             <w:tcMar>
-              <w:left w:w="51" w:type="dxa"/>
+              <w:left w:w="48" w:type="dxa"/>
             </w:tcMar>
           </w:tcPr>
           <w:p>
@@ -811,7 +810,7 @@
             </w:tcBorders>
             <w:shd w:fill="auto" w:val="clear"/>
             <w:tcMar>
-              <w:left w:w="51" w:type="dxa"/>
+              <w:left w:w="48" w:type="dxa"/>
             </w:tcMar>
           </w:tcPr>
           <w:p>
@@ -839,7 +838,7 @@
             </w:tcBorders>
             <w:shd w:fill="auto" w:val="clear"/>
             <w:tcMar>
-              <w:left w:w="51" w:type="dxa"/>
+              <w:left w:w="48" w:type="dxa"/>
             </w:tcMar>
           </w:tcPr>
           <w:p>
@@ -864,7 +863,7 @@
             </w:tcBorders>
             <w:shd w:fill="auto" w:val="clear"/>
             <w:tcMar>
-              <w:left w:w="51" w:type="dxa"/>
+              <w:left w:w="48" w:type="dxa"/>
             </w:tcMar>
           </w:tcPr>
           <w:p>
@@ -901,7 +900,7 @@
             </w:tcBorders>
             <w:shd w:fill="auto" w:val="clear"/>
             <w:tcMar>
-              <w:left w:w="51" w:type="dxa"/>
+              <w:left w:w="48" w:type="dxa"/>
             </w:tcMar>
           </w:tcPr>
           <w:p>
@@ -931,7 +930,7 @@
             </w:tcBorders>
             <w:shd w:fill="auto" w:val="clear"/>
             <w:tcMar>
-              <w:left w:w="51" w:type="dxa"/>
+              <w:left w:w="48" w:type="dxa"/>
             </w:tcMar>
           </w:tcPr>
           <w:p>
@@ -956,7 +955,7 @@
             </w:tcBorders>
             <w:shd w:fill="auto" w:val="clear"/>
             <w:tcMar>
-              <w:left w:w="51" w:type="dxa"/>
+              <w:left w:w="48" w:type="dxa"/>
             </w:tcMar>
           </w:tcPr>
           <w:p>
@@ -1003,7 +1002,7 @@
             </w:tcBorders>
             <w:shd w:fill="auto" w:val="clear"/>
             <w:tcMar>
-              <w:left w:w="51" w:type="dxa"/>
+              <w:left w:w="48" w:type="dxa"/>
             </w:tcMar>
           </w:tcPr>
           <w:p>
@@ -1033,7 +1032,7 @@
             </w:tcBorders>
             <w:shd w:fill="auto" w:val="clear"/>
             <w:tcMar>
-              <w:left w:w="51" w:type="dxa"/>
+              <w:left w:w="48" w:type="dxa"/>
             </w:tcMar>
           </w:tcPr>
           <w:p>
@@ -1058,7 +1057,7 @@
             </w:tcBorders>
             <w:shd w:fill="auto" w:val="clear"/>
             <w:tcMar>
-              <w:left w:w="51" w:type="dxa"/>
+              <w:left w:w="48" w:type="dxa"/>
             </w:tcMar>
           </w:tcPr>
           <w:p>
@@ -1105,7 +1104,7 @@
             </w:tcBorders>
             <w:shd w:fill="auto" w:val="clear"/>
             <w:tcMar>
-              <w:left w:w="51" w:type="dxa"/>
+              <w:left w:w="48" w:type="dxa"/>
             </w:tcMar>
           </w:tcPr>
           <w:p>
@@ -1135,7 +1134,7 @@
             </w:tcBorders>
             <w:shd w:fill="auto" w:val="clear"/>
             <w:tcMar>
-              <w:left w:w="51" w:type="dxa"/>
+              <w:left w:w="48" w:type="dxa"/>
             </w:tcMar>
           </w:tcPr>
           <w:p>
@@ -1160,7 +1159,7 @@
             </w:tcBorders>
             <w:shd w:fill="auto" w:val="clear"/>
             <w:tcMar>
-              <w:left w:w="51" w:type="dxa"/>
+              <w:left w:w="48" w:type="dxa"/>
             </w:tcMar>
           </w:tcPr>
           <w:p>
@@ -1207,7 +1206,7 @@
             </w:tcBorders>
             <w:shd w:fill="auto" w:val="clear"/>
             <w:tcMar>
-              <w:left w:w="51" w:type="dxa"/>
+              <w:left w:w="48" w:type="dxa"/>
             </w:tcMar>
           </w:tcPr>
           <w:p>
@@ -1237,7 +1236,7 @@
             </w:tcBorders>
             <w:shd w:fill="auto" w:val="clear"/>
             <w:tcMar>
-              <w:left w:w="51" w:type="dxa"/>
+              <w:left w:w="48" w:type="dxa"/>
             </w:tcMar>
           </w:tcPr>
           <w:p>
@@ -1262,7 +1261,7 @@
             </w:tcBorders>
             <w:shd w:fill="auto" w:val="clear"/>
             <w:tcMar>
-              <w:left w:w="51" w:type="dxa"/>
+              <w:left w:w="48" w:type="dxa"/>
             </w:tcMar>
           </w:tcPr>
           <w:p>
@@ -1309,7 +1308,7 @@
             </w:tcBorders>
             <w:shd w:fill="auto" w:val="clear"/>
             <w:tcMar>
-              <w:left w:w="51" w:type="dxa"/>
+              <w:left w:w="48" w:type="dxa"/>
             </w:tcMar>
           </w:tcPr>
           <w:p>
@@ -1339,7 +1338,7 @@
             </w:tcBorders>
             <w:shd w:fill="auto" w:val="clear"/>
             <w:tcMar>
-              <w:left w:w="51" w:type="dxa"/>
+              <w:left w:w="48" w:type="dxa"/>
             </w:tcMar>
           </w:tcPr>
           <w:p>
@@ -1364,7 +1363,7 @@
             </w:tcBorders>
             <w:shd w:fill="auto" w:val="clear"/>
             <w:tcMar>
-              <w:left w:w="51" w:type="dxa"/>
+              <w:left w:w="48" w:type="dxa"/>
             </w:tcMar>
           </w:tcPr>
           <w:p>
@@ -1411,7 +1410,7 @@
             </w:tcBorders>
             <w:shd w:fill="auto" w:val="clear"/>
             <w:tcMar>
-              <w:left w:w="51" w:type="dxa"/>
+              <w:left w:w="48" w:type="dxa"/>
             </w:tcMar>
           </w:tcPr>
           <w:p>
@@ -1441,7 +1440,7 @@
             </w:tcBorders>
             <w:shd w:fill="auto" w:val="clear"/>
             <w:tcMar>
-              <w:left w:w="51" w:type="dxa"/>
+              <w:left w:w="48" w:type="dxa"/>
             </w:tcMar>
           </w:tcPr>
           <w:p>
@@ -1466,7 +1465,7 @@
             </w:tcBorders>
             <w:shd w:fill="auto" w:val="clear"/>
             <w:tcMar>
-              <w:left w:w="51" w:type="dxa"/>
+              <w:left w:w="48" w:type="dxa"/>
             </w:tcMar>
           </w:tcPr>
           <w:p>
@@ -1513,7 +1512,7 @@
             </w:tcBorders>
             <w:shd w:fill="auto" w:val="clear"/>
             <w:tcMar>
-              <w:left w:w="51" w:type="dxa"/>
+              <w:left w:w="48" w:type="dxa"/>
             </w:tcMar>
           </w:tcPr>
           <w:p>
@@ -1524,6 +1523,95 @@
             <w:r>
               <w:rPr/>
               <w:t>The string that's created follows the format of the master account's file and has D for disabled and N for non-student.</w:t>
+            </w:r>
+          </w:p>
+        </w:tc>
+      </w:tr>
+      <w:tr>
+        <w:trPr>
+          <w:trHeight w:val="435" w:hRule="atLeast"/>
+        </w:trPr>
+        <w:tc>
+          <w:tcPr>
+            <w:tcW w:w="3324" w:type="dxa"/>
+            <w:tcBorders>
+              <w:left w:val="single" w:sz="2" w:space="0" w:color="000001"/>
+              <w:bottom w:val="single" w:sz="2" w:space="0" w:color="000001"/>
+              <w:insideH w:val="single" w:sz="2" w:space="0" w:color="000001"/>
+            </w:tcBorders>
+            <w:shd w:fill="auto" w:val="clear"/>
+            <w:tcMar>
+              <w:left w:w="48" w:type="dxa"/>
+            </w:tcMar>
+          </w:tcPr>
+          <w:p>
+            <w:pPr>
+              <w:pStyle w:val="TableContents"/>
+              <w:rPr/>
+            </w:pPr>
+            <w:r>
+              <w:rPr/>
+              <w:t>public void testProper()</w:t>
+            </w:r>
+          </w:p>
+        </w:tc>
+        <w:tc>
+          <w:tcPr>
+            <w:tcW w:w="3324" w:type="dxa"/>
+            <w:tcBorders>
+              <w:left w:val="single" w:sz="2" w:space="0" w:color="000001"/>
+              <w:bottom w:val="single" w:sz="2" w:space="0" w:color="000001"/>
+              <w:insideH w:val="single" w:sz="2" w:space="0" w:color="000001"/>
+            </w:tcBorders>
+            <w:shd w:fill="auto" w:val="clear"/>
+            <w:tcMar>
+              <w:left w:w="48" w:type="dxa"/>
+            </w:tcMar>
+          </w:tcPr>
+          <w:p>
+            <w:pPr>
+              <w:pStyle w:val="TableContents"/>
+              <w:rPr/>
+            </w:pPr>
+            <w:r>
+              <w:rPr/>
+              <w:t>Test the main method with proper arguements which executes the entire program and shows that the main driver code is all executed.</w:t>
+            </w:r>
+          </w:p>
+          <w:p>
+            <w:pPr>
+              <w:pStyle w:val="TableContents"/>
+              <w:rPr/>
+            </w:pPr>
+            <w:r>
+              <w:rPr/>
+              <w:t>*Statement coverage</w:t>
+            </w:r>
+          </w:p>
+        </w:tc>
+        <w:tc>
+          <w:tcPr>
+            <w:tcW w:w="3324" w:type="dxa"/>
+            <w:tcBorders>
+              <w:left w:val="single" w:sz="2" w:space="0" w:color="000001"/>
+              <w:bottom w:val="single" w:sz="2" w:space="0" w:color="000001"/>
+              <w:right w:val="single" w:sz="2" w:space="0" w:color="000001"/>
+              <w:insideH w:val="single" w:sz="2" w:space="0" w:color="000001"/>
+              <w:insideV w:val="single" w:sz="2" w:space="0" w:color="000001"/>
+            </w:tcBorders>
+            <w:shd w:fill="auto" w:val="clear"/>
+            <w:tcMar>
+              <w:left w:w="48" w:type="dxa"/>
+            </w:tcMar>
+          </w:tcPr>
+          <w:p>
+            <w:pPr>
+              <w:pStyle w:val="TableContents"/>
+              <w:rPr/>
+            </w:pPr>
+            <w:r>
+              <w:rPr/>
+              <w:t>The three files output all have the correct contents.</w:t>
             </w:r>
           </w:p>
         </w:tc>
@@ -1557,6 +1645,7 @@
     <w:rPrDefault>
       <w:rPr>
         <w:rFonts w:ascii="Liberation Serif" w:hAnsi="Liberation Serif" w:eastAsia="Droid Sans Fallback" w:cs="FreeSans"/>
+        <w:sz w:val="20"/>
         <w:szCs w:val="24"/>
         <w:lang w:val="en-CA" w:eastAsia="zh-CN" w:bidi="hi-IN"/>
       </w:rPr>
@@ -1570,7 +1659,7 @@
     <w:qFormat/>
     <w:pPr>
       <w:widowControl w:val="false"/>
-      <w:overflowPunct w:val="false"/>
+      <w:overflowPunct w:val="true"/>
       <w:bidi w:val="0"/>
       <w:jc w:val="left"/>
     </w:pPr>

</xml_diff>